<commit_message>
#32 #31 #25 #27 Venue and Services creation
FInished the Venue and Venue services creation and editing.

Added the new imaage service to take the image upload and deletion from the client side
</commit_message>
<xml_diff>
--- a/Resources/Thesis.docx
+++ b/Resources/Thesis.docx
@@ -161,7 +161,7 @@
           <w:lang w:val="en-US"/>
         </w:rPr>
       </w:pPr>
-      <w:bookmarkStart w:id="0" w:name="_Toc62476624"/>
+      <w:bookmarkStart w:id="0" w:name="_Toc63518489"/>
       <w:r>
         <w:rPr>
           <w:lang w:val="en-US"/>
@@ -181,19 +181,7 @@
         <w:rPr>
           <w:lang w:val="en-US"/>
         </w:rPr>
-        <w:t xml:space="preserve">I hereby certify that the material, which is submitted in this thesis towards the award of BSc. </w:t>
-      </w:r>
-      <w:r>
-        <w:rPr>
-          <w:lang w:val="en-US"/>
-        </w:rPr>
-        <w:t>Software Design</w:t>
-      </w:r>
-      <w:r>
-        <w:rPr>
-          <w:lang w:val="en-US"/>
-        </w:rPr>
-        <w:t xml:space="preserve"> is entirely my own work and has not been submitted for any academic assessment other than part fulfilment of the </w:t>
+        <w:t xml:space="preserve">I hereby certify that the material, which is submitted in this thesis towards the award of BSc. Software Design is entirely my own work and has not been submitted for any academic assessment other than part fulfilment of the </w:t>
       </w:r>
       <w:proofErr w:type="gramStart"/>
       <w:r>
@@ -435,7 +423,7 @@
           <w:lang w:val="en-US"/>
         </w:rPr>
       </w:pPr>
-      <w:bookmarkStart w:id="1" w:name="_Toc62476625"/>
+      <w:bookmarkStart w:id="1" w:name="_Toc63518490"/>
       <w:r>
         <w:rPr>
           <w:lang w:val="en-US"/>
@@ -633,7 +621,7 @@
       <w:pPr>
         <w:pStyle w:val="Thesis-Heading"/>
       </w:pPr>
-      <w:bookmarkStart w:id="2" w:name="_Toc62476626"/>
+      <w:bookmarkStart w:id="2" w:name="_Toc63518491"/>
       <w:r>
         <w:lastRenderedPageBreak/>
         <w:t>Acknowledgements</w:t>
@@ -663,9 +651,15 @@
         <w:br w:type="page"/>
       </w:r>
     </w:p>
-    <w:bookmarkStart w:id="3" w:name="_Toc62476627" w:displacedByCustomXml="next"/>
+    <w:bookmarkStart w:id="3" w:name="_Toc63518492" w:displacedByCustomXml="next"/>
     <w:sdt>
       <w:sdtPr>
+        <w:rPr>
+          <w:rFonts w:eastAsiaTheme="minorHAnsi" w:cs="Arial"/>
+          <w:b w:val="0"/>
+          <w:color w:val="000000" w:themeColor="text1"/>
+          <w:szCs w:val="24"/>
+        </w:rPr>
         <w:id w:val="728656535"/>
         <w:docPartObj>
           <w:docPartGallery w:val="Table of Contents"/>
@@ -674,11 +668,8 @@
       </w:sdtPr>
       <w:sdtEndPr>
         <w:rPr>
-          <w:rFonts w:eastAsiaTheme="minorHAnsi" w:cs="Arial"/>
           <w:bCs/>
           <w:noProof/>
-          <w:color w:val="000000" w:themeColor="text1"/>
-          <w:szCs w:val="24"/>
         </w:rPr>
       </w:sdtEndPr>
       <w:sdtContent>
@@ -727,7 +718,7 @@
           <w:r>
             <w:fldChar w:fldCharType="separate"/>
           </w:r>
-          <w:hyperlink w:anchor="_Toc62476624" w:history="1">
+          <w:hyperlink w:anchor="_Toc63518489" w:history="1">
             <w:r>
               <w:rPr>
                 <w:rStyle w:val="Hyperlink"/>
@@ -755,7 +746,7 @@
                 <w:noProof/>
                 <w:webHidden/>
               </w:rPr>
-              <w:instrText xml:space="preserve"> PAGEREF _Toc62476624 \h </w:instrText>
+              <w:instrText xml:space="preserve"> PAGEREF _Toc63518489 \h </w:instrText>
             </w:r>
             <w:r>
               <w:rPr>
@@ -801,7 +792,7 @@
               <w:lang w:eastAsia="en-GB"/>
             </w:rPr>
           </w:pPr>
-          <w:hyperlink w:anchor="_Toc62476625" w:history="1">
+          <w:hyperlink w:anchor="_Toc63518490" w:history="1">
             <w:r>
               <w:rPr>
                 <w:rStyle w:val="Hyperlink"/>
@@ -829,7 +820,7 @@
                 <w:noProof/>
                 <w:webHidden/>
               </w:rPr>
-              <w:instrText xml:space="preserve"> PAGEREF _Toc62476625 \h </w:instrText>
+              <w:instrText xml:space="preserve"> PAGEREF _Toc63518490 \h </w:instrText>
             </w:r>
             <w:r>
               <w:rPr>
@@ -875,7 +866,7 @@
               <w:lang w:eastAsia="en-GB"/>
             </w:rPr>
           </w:pPr>
-          <w:hyperlink w:anchor="_Toc62476626" w:history="1">
+          <w:hyperlink w:anchor="_Toc63518491" w:history="1">
             <w:r>
               <w:rPr>
                 <w:rStyle w:val="Hyperlink"/>
@@ -902,7 +893,7 @@
                 <w:noProof/>
                 <w:webHidden/>
               </w:rPr>
-              <w:instrText xml:space="preserve"> PAGEREF _Toc62476626 \h </w:instrText>
+              <w:instrText xml:space="preserve"> PAGEREF _Toc63518491 \h </w:instrText>
             </w:r>
             <w:r>
               <w:rPr>
@@ -948,7 +939,7 @@
               <w:lang w:eastAsia="en-GB"/>
             </w:rPr>
           </w:pPr>
-          <w:hyperlink w:anchor="_Toc62476627" w:history="1">
+          <w:hyperlink w:anchor="_Toc63518492" w:history="1">
             <w:r>
               <w:rPr>
                 <w:rStyle w:val="Hyperlink"/>
@@ -976,7 +967,7 @@
                 <w:noProof/>
                 <w:webHidden/>
               </w:rPr>
-              <w:instrText xml:space="preserve"> PAGEREF _Toc62476627 \h </w:instrText>
+              <w:instrText xml:space="preserve"> PAGEREF _Toc63518492 \h </w:instrText>
             </w:r>
             <w:r>
               <w:rPr>
@@ -1022,7 +1013,7 @@
               <w:lang w:eastAsia="en-GB"/>
             </w:rPr>
           </w:pPr>
-          <w:hyperlink w:anchor="_Toc62476628" w:history="1">
+          <w:hyperlink w:anchor="_Toc63518493" w:history="1">
             <w:r>
               <w:rPr>
                 <w:rStyle w:val="Hyperlink"/>
@@ -1050,7 +1041,7 @@
                 <w:noProof/>
                 <w:webHidden/>
               </w:rPr>
-              <w:instrText xml:space="preserve"> PAGEREF _Toc62476628 \h </w:instrText>
+              <w:instrText xml:space="preserve"> PAGEREF _Toc63518493 \h </w:instrText>
             </w:r>
             <w:r>
               <w:rPr>
@@ -1096,7 +1087,7 @@
               <w:lang w:eastAsia="en-GB"/>
             </w:rPr>
           </w:pPr>
-          <w:hyperlink w:anchor="_Toc62476629" w:history="1">
+          <w:hyperlink w:anchor="_Toc63518494" w:history="1">
             <w:r>
               <w:rPr>
                 <w:rStyle w:val="Hyperlink"/>
@@ -1124,7 +1115,7 @@
                 <w:noProof/>
                 <w:webHidden/>
               </w:rPr>
-              <w:instrText xml:space="preserve"> PAGEREF _Toc62476629 \h </w:instrText>
+              <w:instrText xml:space="preserve"> PAGEREF _Toc63518494 \h </w:instrText>
             </w:r>
             <w:r>
               <w:rPr>
@@ -1170,7 +1161,7 @@
               <w:lang w:eastAsia="en-GB"/>
             </w:rPr>
           </w:pPr>
-          <w:hyperlink w:anchor="_Toc62476630" w:history="1">
+          <w:hyperlink w:anchor="_Toc63518495" w:history="1">
             <w:r>
               <w:rPr>
                 <w:rStyle w:val="Hyperlink"/>
@@ -1198,7 +1189,7 @@
                 <w:noProof/>
                 <w:webHidden/>
               </w:rPr>
-              <w:instrText xml:space="preserve"> PAGEREF _Toc62476630 \h </w:instrText>
+              <w:instrText xml:space="preserve"> PAGEREF _Toc63518495 \h </w:instrText>
             </w:r>
             <w:r>
               <w:rPr>
@@ -1244,7 +1235,7 @@
               <w:lang w:eastAsia="en-GB"/>
             </w:rPr>
           </w:pPr>
-          <w:hyperlink w:anchor="_Toc62476631" w:history="1">
+          <w:hyperlink w:anchor="_Toc63518496" w:history="1">
             <w:r>
               <w:rPr>
                 <w:rStyle w:val="Hyperlink"/>
@@ -1272,7 +1263,7 @@
                 <w:noProof/>
                 <w:webHidden/>
               </w:rPr>
-              <w:instrText xml:space="preserve"> PAGEREF _Toc62476631 \h </w:instrText>
+              <w:instrText xml:space="preserve"> PAGEREF _Toc63518496 \h </w:instrText>
             </w:r>
             <w:r>
               <w:rPr>
@@ -1318,7 +1309,7 @@
               <w:lang w:eastAsia="en-GB"/>
             </w:rPr>
           </w:pPr>
-          <w:hyperlink w:anchor="_Toc62476632" w:history="1">
+          <w:hyperlink w:anchor="_Toc63518497" w:history="1">
             <w:r>
               <w:rPr>
                 <w:rStyle w:val="Hyperlink"/>
@@ -1346,7 +1337,7 @@
                 <w:noProof/>
                 <w:webHidden/>
               </w:rPr>
-              <w:instrText xml:space="preserve"> PAGEREF _Toc62476632 \h </w:instrText>
+              <w:instrText xml:space="preserve"> PAGEREF _Toc63518497 \h </w:instrText>
             </w:r>
             <w:r>
               <w:rPr>
@@ -1392,7 +1383,7 @@
               <w:lang w:eastAsia="en-GB"/>
             </w:rPr>
           </w:pPr>
-          <w:hyperlink w:anchor="_Toc62476633" w:history="1">
+          <w:hyperlink w:anchor="_Toc63518498" w:history="1">
             <w:r>
               <w:rPr>
                 <w:rStyle w:val="Hyperlink"/>
@@ -1420,7 +1411,7 @@
                 <w:noProof/>
                 <w:webHidden/>
               </w:rPr>
-              <w:instrText xml:space="preserve"> PAGEREF _Toc62476633 \h </w:instrText>
+              <w:instrText xml:space="preserve"> PAGEREF _Toc63518498 \h </w:instrText>
             </w:r>
             <w:r>
               <w:rPr>
@@ -1466,13 +1457,13 @@
               <w:lang w:eastAsia="en-GB"/>
             </w:rPr>
           </w:pPr>
-          <w:hyperlink w:anchor="_Toc62476634" w:history="1">
+          <w:hyperlink w:anchor="_Toc63518499" w:history="1">
             <w:r>
               <w:rPr>
                 <w:rStyle w:val="Hyperlink"/>
                 <w:noProof/>
               </w:rPr>
-              <w:t>Glossary</w:t>
+              <w:t>References</w:t>
             </w:r>
             <w:r>
               <w:rPr>
@@ -1493,7 +1484,7 @@
                 <w:noProof/>
                 <w:webHidden/>
               </w:rPr>
-              <w:instrText xml:space="preserve"> PAGEREF _Toc62476634 \h </w:instrText>
+              <w:instrText xml:space="preserve"> PAGEREF _Toc63518499 \h </w:instrText>
             </w:r>
             <w:r>
               <w:rPr>
@@ -1539,13 +1530,13 @@
               <w:lang w:eastAsia="en-GB"/>
             </w:rPr>
           </w:pPr>
-          <w:hyperlink w:anchor="_Toc62476635" w:history="1">
+          <w:hyperlink w:anchor="_Toc63518500" w:history="1">
             <w:r>
               <w:rPr>
                 <w:rStyle w:val="Hyperlink"/>
                 <w:noProof/>
               </w:rPr>
-              <w:t>List of Abbreviations</w:t>
+              <w:t>Glossary</w:t>
             </w:r>
             <w:r>
               <w:rPr>
@@ -1566,7 +1557,7 @@
                 <w:noProof/>
                 <w:webHidden/>
               </w:rPr>
-              <w:instrText xml:space="preserve"> PAGEREF _Toc62476635 \h </w:instrText>
+              <w:instrText xml:space="preserve"> PAGEREF _Toc63518500 \h </w:instrText>
             </w:r>
             <w:r>
               <w:rPr>
@@ -1612,12 +1603,85 @@
               <w:lang w:eastAsia="en-GB"/>
             </w:rPr>
           </w:pPr>
-          <w:hyperlink w:anchor="_Toc62476636" w:history="1">
+          <w:hyperlink w:anchor="_Toc63518501" w:history="1">
             <w:r>
               <w:rPr>
                 <w:rStyle w:val="Hyperlink"/>
                 <w:noProof/>
               </w:rPr>
+              <w:t>List of Abbreviations</w:t>
+            </w:r>
+            <w:r>
+              <w:rPr>
+                <w:noProof/>
+                <w:webHidden/>
+              </w:rPr>
+              <w:tab/>
+            </w:r>
+            <w:r>
+              <w:rPr>
+                <w:noProof/>
+                <w:webHidden/>
+              </w:rPr>
+              <w:fldChar w:fldCharType="begin"/>
+            </w:r>
+            <w:r>
+              <w:rPr>
+                <w:noProof/>
+                <w:webHidden/>
+              </w:rPr>
+              <w:instrText xml:space="preserve"> PAGEREF _Toc63518501 \h </w:instrText>
+            </w:r>
+            <w:r>
+              <w:rPr>
+                <w:noProof/>
+                <w:webHidden/>
+              </w:rPr>
+            </w:r>
+            <w:r>
+              <w:rPr>
+                <w:noProof/>
+                <w:webHidden/>
+              </w:rPr>
+              <w:fldChar w:fldCharType="separate"/>
+            </w:r>
+            <w:r>
+              <w:rPr>
+                <w:noProof/>
+                <w:webHidden/>
+              </w:rPr>
+              <w:t>8</w:t>
+            </w:r>
+            <w:r>
+              <w:rPr>
+                <w:noProof/>
+                <w:webHidden/>
+              </w:rPr>
+              <w:fldChar w:fldCharType="end"/>
+            </w:r>
+          </w:hyperlink>
+        </w:p>
+        <w:p>
+          <w:pPr>
+            <w:pStyle w:val="TOC1"/>
+            <w:tabs>
+              <w:tab w:val="right" w:leader="dot" w:pos="9350"/>
+            </w:tabs>
+            <w:rPr>
+              <w:rFonts w:asciiTheme="minorHAnsi" w:eastAsiaTheme="minorEastAsia" w:hAnsiTheme="minorHAnsi" w:cstheme="minorBidi"/>
+              <w:noProof/>
+              <w:color w:val="auto"/>
+              <w:sz w:val="22"/>
+              <w:szCs w:val="22"/>
+              <w:lang w:eastAsia="en-GB"/>
+            </w:rPr>
+          </w:pPr>
+          <w:hyperlink w:anchor="_Toc63518502" w:history="1">
+            <w:r>
+              <w:rPr>
+                <w:rStyle w:val="Hyperlink"/>
+                <w:noProof/>
+              </w:rPr>
               <w:t>List of Appendices</w:t>
             </w:r>
             <w:r>
@@ -1639,7 +1703,7 @@
                 <w:noProof/>
                 <w:webHidden/>
               </w:rPr>
-              <w:instrText xml:space="preserve"> PAGEREF _Toc62476636 \h </w:instrText>
+              <w:instrText xml:space="preserve"> PAGEREF _Toc63518502 \h </w:instrText>
             </w:r>
             <w:r>
               <w:rPr>
@@ -1659,7 +1723,7 @@
                 <w:noProof/>
                 <w:webHidden/>
               </w:rPr>
-              <w:t>8</w:t>
+              <w:t>9</w:t>
             </w:r>
             <w:r>
               <w:rPr>
@@ -1727,7 +1791,7 @@
           <w:lang w:val="en-US"/>
         </w:rPr>
       </w:pPr>
-      <w:bookmarkStart w:id="4" w:name="_Toc62476628"/>
+      <w:bookmarkStart w:id="4" w:name="_Toc63518493"/>
       <w:r>
         <w:rPr>
           <w:lang w:val="en-US"/>
@@ -1770,7 +1834,7 @@
           <w:lang w:val="en-US"/>
         </w:rPr>
       </w:pPr>
-      <w:bookmarkStart w:id="5" w:name="_Toc62476629"/>
+      <w:bookmarkStart w:id="5" w:name="_Toc63518494"/>
       <w:r>
         <w:rPr>
           <w:lang w:val="en-US"/>
@@ -1782,6 +1846,809 @@
     </w:p>
     <w:p>
       <w:pPr>
+        <w:pStyle w:val="Thesis-Content"/>
+      </w:pPr>
+    </w:p>
+    <w:p>
+      <w:pPr>
+        <w:pStyle w:val="Thesis-Content"/>
+        <w:jc w:val="both"/>
+      </w:pPr>
+      <w:r>
+        <w:t>“</w:t>
+      </w:r>
+      <w:r>
+        <w:t>By 2022, 90% of All New Apps Will Feature Microservices Architectures</w:t>
+      </w:r>
+      <w:r>
+        <w:t xml:space="preserve">” </w:t>
+      </w:r>
+      <w:sdt>
+        <w:sdtPr>
+          <w:id w:val="1871409346"/>
+          <w:citation/>
+        </w:sdtPr>
+        <w:sdtContent>
+          <w:r>
+            <w:fldChar w:fldCharType="begin"/>
+          </w:r>
+          <w:r>
+            <w:instrText xml:space="preserve"> CITATION 1 \l 1033 </w:instrText>
+          </w:r>
+          <w:r>
+            <w:fldChar w:fldCharType="separate"/>
+          </w:r>
+          <w:r>
+            <w:rPr>
+              <w:noProof/>
+            </w:rPr>
+            <w:t>[1]</w:t>
+          </w:r>
+          <w:r>
+            <w:fldChar w:fldCharType="end"/>
+          </w:r>
+        </w:sdtContent>
+      </w:sdt>
+      <w:r>
+        <w:t xml:space="preserve"> . </w:t>
+      </w:r>
+      <w:r>
+        <w:t>A m</w:t>
+      </w:r>
+      <w:r>
+        <w:t>icroservice</w:t>
+      </w:r>
+      <w:r>
+        <w:t xml:space="preserve"> architecture</w:t>
+      </w:r>
+      <w:r>
+        <w:t xml:space="preserve"> (MSA)</w:t>
+      </w:r>
+      <w:r>
+        <w:t xml:space="preserve"> is an approach to application development whereby the application is broken down into a set of small independent services, each of these services provides a specific piece of functionality to the overall application.  </w:t>
+      </w:r>
+    </w:p>
+    <w:p>
+      <w:pPr>
+        <w:pStyle w:val="Thesis-Content"/>
+        <w:jc w:val="both"/>
+      </w:pPr>
+      <w:r>
+        <w:t xml:space="preserve">With the massive growth and adaptation of cloud services and infrastructure there is a new wave of </w:t>
+      </w:r>
+      <w:r>
+        <w:t xml:space="preserve">online applications being developed which need to highly scalable, easy to maintain and efficient in terms of development and cost. Some examples of these applications can be seen today in the form of Netflix which migrated from a traditional monolithic architecture to microservices </w:t>
+      </w:r>
+      <w:sdt>
+        <w:sdtPr>
+          <w:id w:val="2043394707"/>
+          <w:citation/>
+        </w:sdtPr>
+        <w:sdtContent>
+          <w:r>
+            <w:fldChar w:fldCharType="begin"/>
+          </w:r>
+          <w:r>
+            <w:instrText xml:space="preserve"> CITATION 2 \l 1033 </w:instrText>
+          </w:r>
+          <w:r>
+            <w:fldChar w:fldCharType="separate"/>
+          </w:r>
+          <w:r>
+            <w:rPr>
+              <w:noProof/>
+            </w:rPr>
+            <w:t>[2]</w:t>
+          </w:r>
+          <w:r>
+            <w:fldChar w:fldCharType="end"/>
+          </w:r>
+        </w:sdtContent>
+      </w:sdt>
+      <w:r>
+        <w:t xml:space="preserve"> and Amazon</w:t>
+      </w:r>
+      <w:sdt>
+        <w:sdtPr>
+          <w:id w:val="-731779133"/>
+          <w:citation/>
+        </w:sdtPr>
+        <w:sdtContent>
+          <w:r>
+            <w:fldChar w:fldCharType="begin"/>
+          </w:r>
+          <w:r>
+            <w:instrText xml:space="preserve"> CITATION 3 \l 1033 </w:instrText>
+          </w:r>
+          <w:r>
+            <w:fldChar w:fldCharType="separate"/>
+          </w:r>
+          <w:r>
+            <w:rPr>
+              <w:noProof/>
+            </w:rPr>
+            <w:t xml:space="preserve"> </w:t>
+          </w:r>
+          <w:r>
+            <w:rPr>
+              <w:noProof/>
+            </w:rPr>
+            <w:t>[3]</w:t>
+          </w:r>
+          <w:r>
+            <w:fldChar w:fldCharType="end"/>
+          </w:r>
+        </w:sdtContent>
+      </w:sdt>
+      <w:r>
+        <w:t xml:space="preserve">. While Amazon and Netflix are different in terms of the services they provide, they both faced the same issue; how to maintain the scalability and maintainability of a massive online service while also providing the same or better levels of quality to their customers. In both situations the adaptation of a microservice architecture and migrating to a cloud infrastructure was key to their success, apart from Amazon who instead took the opportunity to create their own cloud infrastructure </w:t>
+      </w:r>
+      <w:r>
+        <w:t xml:space="preserve">to migrate to </w:t>
+      </w:r>
+      <w:r>
+        <w:t xml:space="preserve">seen </w:t>
+      </w:r>
+      <w:r>
+        <w:t xml:space="preserve">today </w:t>
+      </w:r>
+      <w:r>
+        <w:t>in the form of Amazon Web Services (</w:t>
+      </w:r>
+      <w:r>
+        <w:t>AWS</w:t>
+      </w:r>
+      <w:r>
+        <w:t>)</w:t>
+      </w:r>
+      <w:r>
+        <w:t>.</w:t>
+      </w:r>
+      <w:r>
+        <w:br w:type="page"/>
+      </w:r>
+    </w:p>
+    <w:p>
+      <w:pPr>
+        <w:pStyle w:val="Thesis-Heading"/>
+        <w:rPr>
+          <w:lang w:val="en-US"/>
+        </w:rPr>
+      </w:pPr>
+      <w:bookmarkStart w:id="6" w:name="_Toc63518495"/>
+      <w:r>
+        <w:rPr>
+          <w:lang w:val="en-US"/>
+        </w:rPr>
+        <w:lastRenderedPageBreak/>
+        <w:t>Chapter 2 – Background research/Literature review</w:t>
+      </w:r>
+      <w:bookmarkEnd w:id="6"/>
+    </w:p>
+    <w:p>
+      <w:pPr>
+        <w:pStyle w:val="Thesis-Body"/>
+        <w:rPr>
+          <w:lang w:val="en-US"/>
+        </w:rPr>
+      </w:pPr>
+    </w:p>
+    <w:p>
+      <w:pPr>
+        <w:rPr>
+          <w:lang w:val="en-US"/>
+        </w:rPr>
+      </w:pPr>
+    </w:p>
+    <w:p>
+      <w:pPr>
+        <w:rPr>
+          <w:lang w:val="en-US"/>
+        </w:rPr>
+      </w:pPr>
+    </w:p>
+    <w:p>
+      <w:pPr>
+        <w:rPr>
+          <w:lang w:val="en-US"/>
+        </w:rPr>
+      </w:pPr>
+    </w:p>
+    <w:p>
+      <w:pPr>
+        <w:rPr>
+          <w:lang w:val="en-US"/>
+        </w:rPr>
+      </w:pPr>
+    </w:p>
+    <w:p>
+      <w:pPr>
+        <w:rPr>
+          <w:lang w:val="en-US"/>
+        </w:rPr>
+      </w:pPr>
+    </w:p>
+    <w:p>
+      <w:pPr>
+        <w:rPr>
+          <w:lang w:val="en-US"/>
+        </w:rPr>
+      </w:pPr>
+    </w:p>
+    <w:p>
+      <w:pPr>
+        <w:rPr>
+          <w:lang w:val="en-US"/>
+        </w:rPr>
+      </w:pPr>
+    </w:p>
+    <w:p>
+      <w:pPr>
+        <w:rPr>
+          <w:lang w:val="en-US"/>
+        </w:rPr>
+      </w:pPr>
+    </w:p>
+    <w:p>
+      <w:pPr>
+        <w:rPr>
+          <w:lang w:val="en-US"/>
+        </w:rPr>
+      </w:pPr>
+    </w:p>
+    <w:p>
+      <w:pPr>
+        <w:rPr>
+          <w:lang w:val="en-US"/>
+        </w:rPr>
+      </w:pPr>
+    </w:p>
+    <w:p>
+      <w:pPr>
+        <w:rPr>
+          <w:lang w:val="en-US"/>
+        </w:rPr>
+      </w:pPr>
+    </w:p>
+    <w:p>
+      <w:pPr>
+        <w:rPr>
+          <w:lang w:val="en-US"/>
+        </w:rPr>
+      </w:pPr>
+    </w:p>
+    <w:p>
+      <w:pPr>
+        <w:rPr>
+          <w:lang w:val="en-US"/>
+        </w:rPr>
+      </w:pPr>
+    </w:p>
+    <w:p>
+      <w:pPr>
+        <w:rPr>
+          <w:lang w:val="en-US"/>
+        </w:rPr>
+      </w:pPr>
+    </w:p>
+    <w:p>
+      <w:pPr>
+        <w:rPr>
+          <w:lang w:val="en-US"/>
+        </w:rPr>
+      </w:pPr>
+    </w:p>
+    <w:p>
+      <w:pPr>
+        <w:rPr>
+          <w:lang w:val="en-US"/>
+        </w:rPr>
+      </w:pPr>
+    </w:p>
+    <w:p>
+      <w:pPr>
+        <w:rPr>
+          <w:lang w:val="en-US"/>
+        </w:rPr>
+      </w:pPr>
+    </w:p>
+    <w:p>
+      <w:pPr>
+        <w:rPr>
+          <w:lang w:val="en-US"/>
+        </w:rPr>
+      </w:pPr>
+    </w:p>
+    <w:p>
+      <w:pPr>
+        <w:rPr>
+          <w:lang w:val="en-US"/>
+        </w:rPr>
+      </w:pPr>
+    </w:p>
+    <w:p>
+      <w:pPr>
+        <w:rPr>
+          <w:lang w:val="en-US"/>
+        </w:rPr>
+      </w:pPr>
+    </w:p>
+    <w:p>
+      <w:pPr>
+        <w:rPr>
+          <w:lang w:val="en-US"/>
+        </w:rPr>
+      </w:pPr>
+    </w:p>
+    <w:p>
+      <w:pPr>
+        <w:rPr>
+          <w:lang w:val="en-US"/>
+        </w:rPr>
+      </w:pPr>
+    </w:p>
+    <w:p>
+      <w:pPr>
+        <w:rPr>
+          <w:lang w:val="en-US"/>
+        </w:rPr>
+      </w:pPr>
+    </w:p>
+    <w:p>
+      <w:pPr>
+        <w:rPr>
+          <w:lang w:val="en-US"/>
+        </w:rPr>
+      </w:pPr>
+    </w:p>
+    <w:p>
+      <w:pPr>
+        <w:rPr>
+          <w:lang w:val="en-US"/>
+        </w:rPr>
+      </w:pPr>
+    </w:p>
+    <w:p>
+      <w:pPr>
+        <w:rPr>
+          <w:lang w:val="en-US"/>
+        </w:rPr>
+      </w:pPr>
+    </w:p>
+    <w:p>
+      <w:pPr>
+        <w:pStyle w:val="Thesis-Heading"/>
+        <w:rPr>
+          <w:lang w:val="en-US"/>
+        </w:rPr>
+      </w:pPr>
+      <w:bookmarkStart w:id="7" w:name="_Toc63518496"/>
+      <w:r>
+        <w:rPr>
+          <w:lang w:val="en-US"/>
+        </w:rPr>
+        <w:lastRenderedPageBreak/>
+        <w:t>Chapter 3 – System Design</w:t>
+      </w:r>
+      <w:bookmarkEnd w:id="7"/>
+    </w:p>
+    <w:p>
+      <w:pPr>
+        <w:pStyle w:val="Thesis-Body"/>
+        <w:rPr>
+          <w:lang w:val="en-US"/>
+        </w:rPr>
+      </w:pPr>
+    </w:p>
+    <w:p>
+      <w:pPr>
+        <w:pStyle w:val="Thesis-Body"/>
+        <w:rPr>
+          <w:lang w:val="en-US"/>
+        </w:rPr>
+      </w:pPr>
+    </w:p>
+    <w:p>
+      <w:pPr>
+        <w:rPr>
+          <w:lang w:val="en-US"/>
+        </w:rPr>
+      </w:pPr>
+    </w:p>
+    <w:p>
+      <w:pPr>
+        <w:rPr>
+          <w:lang w:val="en-US"/>
+        </w:rPr>
+      </w:pPr>
+    </w:p>
+    <w:p>
+      <w:pPr>
+        <w:rPr>
+          <w:lang w:val="en-US"/>
+        </w:rPr>
+      </w:pPr>
+    </w:p>
+    <w:p>
+      <w:pPr>
+        <w:rPr>
+          <w:lang w:val="en-US"/>
+        </w:rPr>
+      </w:pPr>
+    </w:p>
+    <w:p>
+      <w:pPr>
+        <w:rPr>
+          <w:lang w:val="en-US"/>
+        </w:rPr>
+      </w:pPr>
+    </w:p>
+    <w:p>
+      <w:pPr>
+        <w:rPr>
+          <w:lang w:val="en-US"/>
+        </w:rPr>
+      </w:pPr>
+    </w:p>
+    <w:p>
+      <w:pPr>
+        <w:rPr>
+          <w:lang w:val="en-US"/>
+        </w:rPr>
+      </w:pPr>
+    </w:p>
+    <w:p>
+      <w:pPr>
+        <w:rPr>
+          <w:lang w:val="en-US"/>
+        </w:rPr>
+      </w:pPr>
+    </w:p>
+    <w:p>
+      <w:pPr>
+        <w:rPr>
+          <w:lang w:val="en-US"/>
+        </w:rPr>
+      </w:pPr>
+    </w:p>
+    <w:p>
+      <w:pPr>
+        <w:rPr>
+          <w:lang w:val="en-US"/>
+        </w:rPr>
+      </w:pPr>
+    </w:p>
+    <w:p>
+      <w:pPr>
+        <w:rPr>
+          <w:lang w:val="en-US"/>
+        </w:rPr>
+      </w:pPr>
+    </w:p>
+    <w:p>
+      <w:pPr>
+        <w:rPr>
+          <w:lang w:val="en-US"/>
+        </w:rPr>
+      </w:pPr>
+    </w:p>
+    <w:p>
+      <w:pPr>
+        <w:rPr>
+          <w:lang w:val="en-US"/>
+        </w:rPr>
+      </w:pPr>
+    </w:p>
+    <w:p>
+      <w:pPr>
+        <w:rPr>
+          <w:lang w:val="en-US"/>
+        </w:rPr>
+      </w:pPr>
+    </w:p>
+    <w:p>
+      <w:pPr>
+        <w:rPr>
+          <w:lang w:val="en-US"/>
+        </w:rPr>
+      </w:pPr>
+    </w:p>
+    <w:p>
+      <w:pPr>
+        <w:rPr>
+          <w:lang w:val="en-US"/>
+        </w:rPr>
+      </w:pPr>
+    </w:p>
+    <w:p>
+      <w:pPr>
+        <w:rPr>
+          <w:lang w:val="en-US"/>
+        </w:rPr>
+      </w:pPr>
+    </w:p>
+    <w:p>
+      <w:pPr>
+        <w:rPr>
+          <w:lang w:val="en-US"/>
+        </w:rPr>
+      </w:pPr>
+    </w:p>
+    <w:p>
+      <w:pPr>
+        <w:rPr>
+          <w:lang w:val="en-US"/>
+        </w:rPr>
+      </w:pPr>
+    </w:p>
+    <w:p>
+      <w:pPr>
+        <w:rPr>
+          <w:lang w:val="en-US"/>
+        </w:rPr>
+      </w:pPr>
+    </w:p>
+    <w:p>
+      <w:pPr>
+        <w:rPr>
+          <w:lang w:val="en-US"/>
+        </w:rPr>
+      </w:pPr>
+    </w:p>
+    <w:p>
+      <w:pPr>
+        <w:rPr>
+          <w:lang w:val="en-US"/>
+        </w:rPr>
+      </w:pPr>
+    </w:p>
+    <w:p>
+      <w:pPr>
+        <w:rPr>
+          <w:lang w:val="en-US"/>
+        </w:rPr>
+      </w:pPr>
+    </w:p>
+    <w:p>
+      <w:pPr>
+        <w:rPr>
+          <w:lang w:val="en-US"/>
+        </w:rPr>
+      </w:pPr>
+    </w:p>
+    <w:p>
+      <w:pPr>
+        <w:rPr>
+          <w:lang w:val="en-US"/>
+        </w:rPr>
+      </w:pPr>
+    </w:p>
+    <w:p>
+      <w:pPr>
+        <w:pStyle w:val="Thesis-Heading"/>
+        <w:rPr>
+          <w:lang w:val="en-US"/>
+        </w:rPr>
+      </w:pPr>
+      <w:bookmarkStart w:id="8" w:name="_Toc63518497"/>
+      <w:r>
+        <w:rPr>
+          <w:lang w:val="en-US"/>
+        </w:rPr>
+        <w:lastRenderedPageBreak/>
+        <w:t>Chapter 4 - Testing and Evaluation / Discussion of Results</w:t>
+      </w:r>
+      <w:bookmarkEnd w:id="8"/>
+    </w:p>
+    <w:p>
+      <w:pPr>
+        <w:pStyle w:val="Thesis-Body"/>
+        <w:rPr>
+          <w:lang w:val="en-US"/>
+        </w:rPr>
+      </w:pPr>
+    </w:p>
+    <w:p>
+      <w:pPr>
+        <w:rPr>
+          <w:lang w:val="en-US"/>
+        </w:rPr>
+      </w:pPr>
+    </w:p>
+    <w:p>
+      <w:pPr>
+        <w:rPr>
+          <w:lang w:val="en-US"/>
+        </w:rPr>
+      </w:pPr>
+    </w:p>
+    <w:p>
+      <w:pPr>
+        <w:rPr>
+          <w:lang w:val="en-US"/>
+        </w:rPr>
+      </w:pPr>
+    </w:p>
+    <w:p>
+      <w:pPr>
+        <w:rPr>
+          <w:lang w:val="en-US"/>
+        </w:rPr>
+      </w:pPr>
+    </w:p>
+    <w:p>
+      <w:pPr>
+        <w:rPr>
+          <w:lang w:val="en-US"/>
+        </w:rPr>
+      </w:pPr>
+    </w:p>
+    <w:p>
+      <w:pPr>
+        <w:rPr>
+          <w:lang w:val="en-US"/>
+        </w:rPr>
+      </w:pPr>
+    </w:p>
+    <w:p>
+      <w:pPr>
+        <w:rPr>
+          <w:lang w:val="en-US"/>
+        </w:rPr>
+      </w:pPr>
+    </w:p>
+    <w:p>
+      <w:pPr>
+        <w:rPr>
+          <w:lang w:val="en-US"/>
+        </w:rPr>
+      </w:pPr>
+    </w:p>
+    <w:p>
+      <w:pPr>
+        <w:rPr>
+          <w:lang w:val="en-US"/>
+        </w:rPr>
+      </w:pPr>
+    </w:p>
+    <w:p>
+      <w:pPr>
+        <w:rPr>
+          <w:lang w:val="en-US"/>
+        </w:rPr>
+      </w:pPr>
+    </w:p>
+    <w:p>
+      <w:pPr>
+        <w:rPr>
+          <w:lang w:val="en-US"/>
+        </w:rPr>
+      </w:pPr>
+    </w:p>
+    <w:p>
+      <w:pPr>
+        <w:rPr>
+          <w:lang w:val="en-US"/>
+        </w:rPr>
+      </w:pPr>
+    </w:p>
+    <w:p>
+      <w:pPr>
+        <w:rPr>
+          <w:lang w:val="en-US"/>
+        </w:rPr>
+      </w:pPr>
+    </w:p>
+    <w:p>
+      <w:pPr>
+        <w:rPr>
+          <w:lang w:val="en-US"/>
+        </w:rPr>
+      </w:pPr>
+    </w:p>
+    <w:p>
+      <w:pPr>
+        <w:rPr>
+          <w:lang w:val="en-US"/>
+        </w:rPr>
+      </w:pPr>
+    </w:p>
+    <w:p>
+      <w:pPr>
+        <w:rPr>
+          <w:lang w:val="en-US"/>
+        </w:rPr>
+      </w:pPr>
+    </w:p>
+    <w:p>
+      <w:pPr>
+        <w:rPr>
+          <w:lang w:val="en-US"/>
+        </w:rPr>
+      </w:pPr>
+    </w:p>
+    <w:p>
+      <w:pPr>
+        <w:rPr>
+          <w:lang w:val="en-US"/>
+        </w:rPr>
+      </w:pPr>
+    </w:p>
+    <w:p>
+      <w:pPr>
+        <w:rPr>
+          <w:lang w:val="en-US"/>
+        </w:rPr>
+      </w:pPr>
+    </w:p>
+    <w:p>
+      <w:pPr>
+        <w:rPr>
+          <w:lang w:val="en-US"/>
+        </w:rPr>
+      </w:pPr>
+    </w:p>
+    <w:p>
+      <w:pPr>
+        <w:rPr>
+          <w:lang w:val="en-US"/>
+        </w:rPr>
+      </w:pPr>
+    </w:p>
+    <w:p>
+      <w:pPr>
+        <w:rPr>
+          <w:lang w:val="en-US"/>
+        </w:rPr>
+      </w:pPr>
+    </w:p>
+    <w:p>
+      <w:pPr>
+        <w:rPr>
+          <w:lang w:val="en-US"/>
+        </w:rPr>
+      </w:pPr>
+    </w:p>
+    <w:p>
+      <w:pPr>
+        <w:rPr>
+          <w:lang w:val="en-US"/>
+        </w:rPr>
+      </w:pPr>
+    </w:p>
+    <w:p>
+      <w:pPr>
+        <w:rPr>
+          <w:lang w:val="en-US"/>
+        </w:rPr>
+      </w:pPr>
+    </w:p>
+    <w:p>
+      <w:pPr>
+        <w:rPr>
+          <w:lang w:val="en-US"/>
+        </w:rPr>
+      </w:pPr>
+    </w:p>
+    <w:p>
+      <w:pPr>
+        <w:pStyle w:val="Thesis-Heading"/>
+        <w:rPr>
+          <w:lang w:val="en-US"/>
+        </w:rPr>
+      </w:pPr>
+      <w:bookmarkStart w:id="9" w:name="_Toc63518498"/>
+      <w:r>
+        <w:rPr>
+          <w:lang w:val="en-US"/>
+        </w:rPr>
+        <w:lastRenderedPageBreak/>
+        <w:t>Chapter 5 – Conclusions / Recommendations</w:t>
+      </w:r>
+      <w:bookmarkEnd w:id="9"/>
+    </w:p>
+    <w:p>
+      <w:pPr>
         <w:pStyle w:val="Thesis-Body"/>
         <w:rPr>
           <w:rFonts w:eastAsiaTheme="majorEastAsia" w:cstheme="majorBidi"/>
@@ -1796,644 +2663,169 @@
         <w:br w:type="page"/>
       </w:r>
     </w:p>
+    <w:bookmarkStart w:id="10" w:name="_Toc63518499" w:displacedByCustomXml="next"/>
+    <w:sdt>
+      <w:sdtPr>
+        <w:id w:val="130138960"/>
+        <w:docPartObj>
+          <w:docPartGallery w:val="Bibliographies"/>
+          <w:docPartUnique/>
+        </w:docPartObj>
+      </w:sdtPr>
+      <w:sdtEndPr>
+        <w:rPr>
+          <w:rFonts w:eastAsiaTheme="minorHAnsi" w:cs="Arial"/>
+          <w:b w:val="0"/>
+          <w:color w:val="000000" w:themeColor="text1"/>
+          <w:szCs w:val="24"/>
+        </w:rPr>
+      </w:sdtEndPr>
+      <w:sdtContent>
+        <w:p>
+          <w:pPr>
+            <w:pStyle w:val="Thesis-Heading"/>
+          </w:pPr>
+          <w:r>
+            <w:t>References</w:t>
+          </w:r>
+          <w:bookmarkEnd w:id="10"/>
+        </w:p>
+        <w:sdt>
+          <w:sdtPr>
+            <w:id w:val="-573587230"/>
+            <w:bibliography/>
+          </w:sdtPr>
+          <w:sdtContent>
+            <w:p>
+              <w:pPr>
+                <w:rPr>
+                  <w:noProof/>
+                </w:rPr>
+              </w:pPr>
+              <w:r>
+                <w:fldChar w:fldCharType="begin"/>
+              </w:r>
+              <w:r>
+                <w:instrText xml:space="preserve"> BIBLIOGRAPHY </w:instrText>
+              </w:r>
+              <w:r>
+                <w:fldChar w:fldCharType="separate"/>
+              </w:r>
+            </w:p>
+            <w:tbl>
+              <w:tblPr>
+                <w:tblW w:w="5000" w:type="pct"/>
+                <w:tblCellSpacing w:w="15" w:type="dxa"/>
+                <w:tblCellMar>
+                  <w:top w:w="15" w:type="dxa"/>
+                  <w:left w:w="15" w:type="dxa"/>
+                  <w:bottom w:w="15" w:type="dxa"/>
+                  <w:right w:w="15" w:type="dxa"/>
+                </w:tblCellMar>
+                <w:tblLook w:val="04A0" w:firstRow="1" w:lastRow="0" w:firstColumn="1" w:lastColumn="0" w:noHBand="0" w:noVBand="1"/>
+              </w:tblPr>
+              <w:tblGrid>
+                <w:gridCol w:w="342"/>
+                <w:gridCol w:w="9018"/>
+              </w:tblGrid>
+              <w:tr>
+                <w:trPr>
+                  <w:divId w:val="613901721"/>
+                  <w:tblCellSpacing w:w="15" w:type="dxa"/>
+                </w:trPr>
+                <w:tc>
+                  <w:tcPr>
+                    <w:tcW w:w="50" w:type="pct"/>
+                    <w:hideMark/>
+                  </w:tcPr>
+                  <w:p>
+                    <w:pPr>
+                      <w:pStyle w:val="Bibliography"/>
+                      <w:rPr>
+                        <w:noProof/>
+                      </w:rPr>
+                    </w:pPr>
+                    <w:r>
+                      <w:rPr>
+                        <w:noProof/>
+                      </w:rPr>
+                      <w:t xml:space="preserve">[1] </w:t>
+                    </w:r>
+                  </w:p>
+                </w:tc>
+                <w:tc>
+                  <w:tcPr>
+                    <w:tcW w:w="0" w:type="auto"/>
+                    <w:hideMark/>
+                  </w:tcPr>
+                  <w:p>
+                    <w:pPr>
+                      <w:pStyle w:val="Bibliography"/>
+                      <w:rPr>
+                        <w:noProof/>
+                      </w:rPr>
+                    </w:pPr>
+                    <w:r>
+                      <w:rPr>
+                        <w:noProof/>
+                      </w:rPr>
+                      <w:t>International Data Corporation (IDC), “IDC FutureScape: Worldwide IT Industry 2019 Predictions,” IDC Corporate USA, Framingham, 2018.</w:t>
+                    </w:r>
+                  </w:p>
+                </w:tc>
+              </w:tr>
+            </w:tbl>
+            <w:p>
+              <w:pPr>
+                <w:divId w:val="613901721"/>
+                <w:rPr>
+                  <w:rFonts w:eastAsia="Times New Roman"/>
+                  <w:noProof/>
+                </w:rPr>
+              </w:pPr>
+            </w:p>
+            <w:p>
+              <w:r>
+                <w:rPr>
+                  <w:b/>
+                  <w:bCs/>
+                  <w:noProof/>
+                </w:rPr>
+                <w:fldChar w:fldCharType="end"/>
+              </w:r>
+            </w:p>
+          </w:sdtContent>
+        </w:sdt>
+      </w:sdtContent>
+    </w:sdt>
     <w:p>
       <w:pPr>
         <w:pStyle w:val="Thesis-Heading"/>
-        <w:rPr>
-          <w:lang w:val="en-US"/>
-        </w:rPr>
-      </w:pPr>
-      <w:bookmarkStart w:id="6" w:name="_Toc62476630"/>
-      <w:r>
-        <w:rPr>
-          <w:lang w:val="en-US"/>
-        </w:rPr>
+      </w:pPr>
+    </w:p>
+    <w:p>
+      <w:pPr>
+        <w:rPr>
+          <w:rFonts w:eastAsiaTheme="majorEastAsia" w:cstheme="majorBidi"/>
+          <w:b/>
+          <w:color w:val="auto"/>
+          <w:szCs w:val="32"/>
+        </w:rPr>
+      </w:pPr>
+      <w:r>
+        <w:br w:type="page"/>
+      </w:r>
+    </w:p>
+    <w:p>
+      <w:pPr>
+        <w:pStyle w:val="Thesis-Heading"/>
+      </w:pPr>
+      <w:bookmarkStart w:id="11" w:name="_Toc63518500"/>
+      <w:r>
         <w:lastRenderedPageBreak/>
-        <w:t>Chapter 2 – Background research/Literature review</w:t>
-      </w:r>
-      <w:bookmarkEnd w:id="6"/>
-    </w:p>
-    <w:p>
-      <w:pPr>
-        <w:pStyle w:val="Thesis-Body"/>
-        <w:rPr>
-          <w:lang w:val="en-US"/>
-        </w:rPr>
-      </w:pPr>
-    </w:p>
-    <w:p>
-      <w:pPr>
-        <w:rPr>
-          <w:lang w:val="en-US"/>
-        </w:rPr>
-      </w:pPr>
-    </w:p>
-    <w:p>
-      <w:pPr>
-        <w:rPr>
-          <w:lang w:val="en-US"/>
-        </w:rPr>
-      </w:pPr>
-    </w:p>
-    <w:p>
-      <w:pPr>
-        <w:rPr>
-          <w:lang w:val="en-US"/>
-        </w:rPr>
-      </w:pPr>
-    </w:p>
-    <w:p>
-      <w:pPr>
-        <w:rPr>
-          <w:lang w:val="en-US"/>
-        </w:rPr>
-      </w:pPr>
-    </w:p>
-    <w:p>
-      <w:pPr>
-        <w:rPr>
-          <w:lang w:val="en-US"/>
-        </w:rPr>
-      </w:pPr>
-    </w:p>
-    <w:p>
-      <w:pPr>
-        <w:rPr>
-          <w:lang w:val="en-US"/>
-        </w:rPr>
-      </w:pPr>
-    </w:p>
-    <w:p>
-      <w:pPr>
-        <w:rPr>
-          <w:lang w:val="en-US"/>
-        </w:rPr>
-      </w:pPr>
-    </w:p>
-    <w:p>
-      <w:pPr>
-        <w:rPr>
-          <w:lang w:val="en-US"/>
-        </w:rPr>
-      </w:pPr>
-    </w:p>
-    <w:p>
-      <w:pPr>
-        <w:rPr>
-          <w:lang w:val="en-US"/>
-        </w:rPr>
-      </w:pPr>
-    </w:p>
-    <w:p>
-      <w:pPr>
-        <w:rPr>
-          <w:lang w:val="en-US"/>
-        </w:rPr>
-      </w:pPr>
-    </w:p>
-    <w:p>
-      <w:pPr>
-        <w:rPr>
-          <w:lang w:val="en-US"/>
-        </w:rPr>
-      </w:pPr>
-    </w:p>
-    <w:p>
-      <w:pPr>
-        <w:rPr>
-          <w:lang w:val="en-US"/>
-        </w:rPr>
-      </w:pPr>
-    </w:p>
-    <w:p>
-      <w:pPr>
-        <w:rPr>
-          <w:lang w:val="en-US"/>
-        </w:rPr>
-      </w:pPr>
-    </w:p>
-    <w:p>
-      <w:pPr>
-        <w:rPr>
-          <w:lang w:val="en-US"/>
-        </w:rPr>
-      </w:pPr>
-    </w:p>
-    <w:p>
-      <w:pPr>
-        <w:rPr>
-          <w:lang w:val="en-US"/>
-        </w:rPr>
-      </w:pPr>
-    </w:p>
-    <w:p>
-      <w:pPr>
-        <w:rPr>
-          <w:lang w:val="en-US"/>
-        </w:rPr>
-      </w:pPr>
-    </w:p>
-    <w:p>
-      <w:pPr>
-        <w:rPr>
-          <w:lang w:val="en-US"/>
-        </w:rPr>
-      </w:pPr>
-    </w:p>
-    <w:p>
-      <w:pPr>
-        <w:rPr>
-          <w:lang w:val="en-US"/>
-        </w:rPr>
-      </w:pPr>
-    </w:p>
-    <w:p>
-      <w:pPr>
-        <w:rPr>
-          <w:lang w:val="en-US"/>
-        </w:rPr>
-      </w:pPr>
-    </w:p>
-    <w:p>
-      <w:pPr>
-        <w:rPr>
-          <w:lang w:val="en-US"/>
-        </w:rPr>
-      </w:pPr>
-    </w:p>
-    <w:p>
-      <w:pPr>
-        <w:rPr>
-          <w:lang w:val="en-US"/>
-        </w:rPr>
-      </w:pPr>
-    </w:p>
-    <w:p>
-      <w:pPr>
-        <w:rPr>
-          <w:lang w:val="en-US"/>
-        </w:rPr>
-      </w:pPr>
-    </w:p>
-    <w:p>
-      <w:pPr>
-        <w:rPr>
-          <w:lang w:val="en-US"/>
-        </w:rPr>
-      </w:pPr>
-    </w:p>
-    <w:p>
-      <w:pPr>
-        <w:rPr>
-          <w:lang w:val="en-US"/>
-        </w:rPr>
-      </w:pPr>
-    </w:p>
-    <w:p>
-      <w:pPr>
-        <w:rPr>
-          <w:lang w:val="en-US"/>
-        </w:rPr>
-      </w:pPr>
-    </w:p>
-    <w:p>
-      <w:pPr>
-        <w:rPr>
-          <w:lang w:val="en-US"/>
-        </w:rPr>
-      </w:pPr>
-    </w:p>
-    <w:p>
-      <w:pPr>
-        <w:pStyle w:val="Thesis-Heading"/>
-        <w:rPr>
-          <w:lang w:val="en-US"/>
-        </w:rPr>
-      </w:pPr>
-      <w:bookmarkStart w:id="7" w:name="_Toc62476631"/>
-      <w:r>
-        <w:rPr>
-          <w:lang w:val="en-US"/>
-        </w:rPr>
-        <w:lastRenderedPageBreak/>
-        <w:t>Chapter 3 – System Design</w:t>
-      </w:r>
-      <w:bookmarkEnd w:id="7"/>
-    </w:p>
-    <w:p>
-      <w:pPr>
-        <w:pStyle w:val="Thesis-Body"/>
-        <w:rPr>
-          <w:lang w:val="en-US"/>
-        </w:rPr>
-      </w:pPr>
-    </w:p>
-    <w:p>
-      <w:pPr>
-        <w:pStyle w:val="Thesis-Body"/>
-        <w:rPr>
-          <w:lang w:val="en-US"/>
-        </w:rPr>
-      </w:pPr>
-    </w:p>
-    <w:p>
-      <w:pPr>
-        <w:rPr>
-          <w:lang w:val="en-US"/>
-        </w:rPr>
-      </w:pPr>
-    </w:p>
-    <w:p>
-      <w:pPr>
-        <w:rPr>
-          <w:lang w:val="en-US"/>
-        </w:rPr>
-      </w:pPr>
-    </w:p>
-    <w:p>
-      <w:pPr>
-        <w:rPr>
-          <w:lang w:val="en-US"/>
-        </w:rPr>
-      </w:pPr>
-    </w:p>
-    <w:p>
-      <w:pPr>
-        <w:rPr>
-          <w:lang w:val="en-US"/>
-        </w:rPr>
-      </w:pPr>
-    </w:p>
-    <w:p>
-      <w:pPr>
-        <w:rPr>
-          <w:lang w:val="en-US"/>
-        </w:rPr>
-      </w:pPr>
-    </w:p>
-    <w:p>
-      <w:pPr>
-        <w:rPr>
-          <w:lang w:val="en-US"/>
-        </w:rPr>
-      </w:pPr>
-    </w:p>
-    <w:p>
-      <w:pPr>
-        <w:rPr>
-          <w:lang w:val="en-US"/>
-        </w:rPr>
-      </w:pPr>
-    </w:p>
-    <w:p>
-      <w:pPr>
-        <w:rPr>
-          <w:lang w:val="en-US"/>
-        </w:rPr>
-      </w:pPr>
-    </w:p>
-    <w:p>
-      <w:pPr>
-        <w:rPr>
-          <w:lang w:val="en-US"/>
-        </w:rPr>
-      </w:pPr>
-    </w:p>
-    <w:p>
-      <w:pPr>
-        <w:rPr>
-          <w:lang w:val="en-US"/>
-        </w:rPr>
-      </w:pPr>
-    </w:p>
-    <w:p>
-      <w:pPr>
-        <w:rPr>
-          <w:lang w:val="en-US"/>
-        </w:rPr>
-      </w:pPr>
-    </w:p>
-    <w:p>
-      <w:pPr>
-        <w:rPr>
-          <w:lang w:val="en-US"/>
-        </w:rPr>
-      </w:pPr>
-    </w:p>
-    <w:p>
-      <w:pPr>
-        <w:rPr>
-          <w:lang w:val="en-US"/>
-        </w:rPr>
-      </w:pPr>
-    </w:p>
-    <w:p>
-      <w:pPr>
-        <w:rPr>
-          <w:lang w:val="en-US"/>
-        </w:rPr>
-      </w:pPr>
-    </w:p>
-    <w:p>
-      <w:pPr>
-        <w:rPr>
-          <w:lang w:val="en-US"/>
-        </w:rPr>
-      </w:pPr>
-    </w:p>
-    <w:p>
-      <w:pPr>
-        <w:rPr>
-          <w:lang w:val="en-US"/>
-        </w:rPr>
-      </w:pPr>
-    </w:p>
-    <w:p>
-      <w:pPr>
-        <w:rPr>
-          <w:lang w:val="en-US"/>
-        </w:rPr>
-      </w:pPr>
-    </w:p>
-    <w:p>
-      <w:pPr>
-        <w:rPr>
-          <w:lang w:val="en-US"/>
-        </w:rPr>
-      </w:pPr>
-    </w:p>
-    <w:p>
-      <w:pPr>
-        <w:rPr>
-          <w:lang w:val="en-US"/>
-        </w:rPr>
-      </w:pPr>
-    </w:p>
-    <w:p>
-      <w:pPr>
-        <w:rPr>
-          <w:lang w:val="en-US"/>
-        </w:rPr>
-      </w:pPr>
-    </w:p>
-    <w:p>
-      <w:pPr>
-        <w:rPr>
-          <w:lang w:val="en-US"/>
-        </w:rPr>
-      </w:pPr>
-    </w:p>
-    <w:p>
-      <w:pPr>
-        <w:rPr>
-          <w:lang w:val="en-US"/>
-        </w:rPr>
-      </w:pPr>
-    </w:p>
-    <w:p>
-      <w:pPr>
-        <w:rPr>
-          <w:lang w:val="en-US"/>
-        </w:rPr>
-      </w:pPr>
-    </w:p>
-    <w:p>
-      <w:pPr>
-        <w:rPr>
-          <w:lang w:val="en-US"/>
-        </w:rPr>
-      </w:pPr>
-    </w:p>
-    <w:p>
-      <w:pPr>
-        <w:rPr>
-          <w:lang w:val="en-US"/>
-        </w:rPr>
-      </w:pPr>
-    </w:p>
-    <w:p>
-      <w:pPr>
-        <w:pStyle w:val="Thesis-Heading"/>
-        <w:rPr>
-          <w:lang w:val="en-US"/>
-        </w:rPr>
-      </w:pPr>
-      <w:bookmarkStart w:id="8" w:name="_Toc62476632"/>
-      <w:r>
-        <w:rPr>
-          <w:lang w:val="en-US"/>
-        </w:rPr>
-        <w:lastRenderedPageBreak/>
-        <w:t>Chapter 4 - Testing and Evaluation / Discussion of Results</w:t>
-      </w:r>
-      <w:bookmarkEnd w:id="8"/>
-    </w:p>
-    <w:p>
-      <w:pPr>
-        <w:pStyle w:val="Thesis-Body"/>
-        <w:rPr>
-          <w:lang w:val="en-US"/>
-        </w:rPr>
-      </w:pPr>
-    </w:p>
-    <w:p>
-      <w:pPr>
-        <w:rPr>
-          <w:lang w:val="en-US"/>
-        </w:rPr>
-      </w:pPr>
-    </w:p>
-    <w:p>
-      <w:pPr>
-        <w:rPr>
-          <w:lang w:val="en-US"/>
-        </w:rPr>
-      </w:pPr>
-    </w:p>
-    <w:p>
-      <w:pPr>
-        <w:rPr>
-          <w:lang w:val="en-US"/>
-        </w:rPr>
-      </w:pPr>
-    </w:p>
-    <w:p>
-      <w:pPr>
-        <w:rPr>
-          <w:lang w:val="en-US"/>
-        </w:rPr>
-      </w:pPr>
-    </w:p>
-    <w:p>
-      <w:pPr>
-        <w:rPr>
-          <w:lang w:val="en-US"/>
-        </w:rPr>
-      </w:pPr>
-    </w:p>
-    <w:p>
-      <w:pPr>
-        <w:rPr>
-          <w:lang w:val="en-US"/>
-        </w:rPr>
-      </w:pPr>
-    </w:p>
-    <w:p>
-      <w:pPr>
-        <w:rPr>
-          <w:lang w:val="en-US"/>
-        </w:rPr>
-      </w:pPr>
-    </w:p>
-    <w:p>
-      <w:pPr>
-        <w:rPr>
-          <w:lang w:val="en-US"/>
-        </w:rPr>
-      </w:pPr>
-    </w:p>
-    <w:p>
-      <w:pPr>
-        <w:rPr>
-          <w:lang w:val="en-US"/>
-        </w:rPr>
-      </w:pPr>
-    </w:p>
-    <w:p>
-      <w:pPr>
-        <w:rPr>
-          <w:lang w:val="en-US"/>
-        </w:rPr>
-      </w:pPr>
-    </w:p>
-    <w:p>
-      <w:pPr>
-        <w:rPr>
-          <w:lang w:val="en-US"/>
-        </w:rPr>
-      </w:pPr>
-    </w:p>
-    <w:p>
-      <w:pPr>
-        <w:rPr>
-          <w:lang w:val="en-US"/>
-        </w:rPr>
-      </w:pPr>
-    </w:p>
-    <w:p>
-      <w:pPr>
-        <w:rPr>
-          <w:lang w:val="en-US"/>
-        </w:rPr>
-      </w:pPr>
-    </w:p>
-    <w:p>
-      <w:pPr>
-        <w:rPr>
-          <w:lang w:val="en-US"/>
-        </w:rPr>
-      </w:pPr>
-    </w:p>
-    <w:p>
-      <w:pPr>
-        <w:rPr>
-          <w:lang w:val="en-US"/>
-        </w:rPr>
-      </w:pPr>
-    </w:p>
-    <w:p>
-      <w:pPr>
-        <w:rPr>
-          <w:lang w:val="en-US"/>
-        </w:rPr>
-      </w:pPr>
-    </w:p>
-    <w:p>
-      <w:pPr>
-        <w:rPr>
-          <w:lang w:val="en-US"/>
-        </w:rPr>
-      </w:pPr>
-    </w:p>
-    <w:p>
-      <w:pPr>
-        <w:rPr>
-          <w:lang w:val="en-US"/>
-        </w:rPr>
-      </w:pPr>
-    </w:p>
-    <w:p>
-      <w:pPr>
-        <w:rPr>
-          <w:lang w:val="en-US"/>
-        </w:rPr>
-      </w:pPr>
-    </w:p>
-    <w:p>
-      <w:pPr>
-        <w:rPr>
-          <w:lang w:val="en-US"/>
-        </w:rPr>
-      </w:pPr>
-    </w:p>
-    <w:p>
-      <w:pPr>
-        <w:rPr>
-          <w:lang w:val="en-US"/>
-        </w:rPr>
-      </w:pPr>
-    </w:p>
-    <w:p>
-      <w:pPr>
-        <w:rPr>
-          <w:lang w:val="en-US"/>
-        </w:rPr>
-      </w:pPr>
-    </w:p>
-    <w:p>
-      <w:pPr>
-        <w:rPr>
-          <w:lang w:val="en-US"/>
-        </w:rPr>
-      </w:pPr>
-    </w:p>
-    <w:p>
-      <w:pPr>
-        <w:rPr>
-          <w:lang w:val="en-US"/>
-        </w:rPr>
-      </w:pPr>
-    </w:p>
-    <w:p>
-      <w:pPr>
-        <w:rPr>
-          <w:lang w:val="en-US"/>
-        </w:rPr>
-      </w:pPr>
-    </w:p>
-    <w:p>
-      <w:pPr>
-        <w:rPr>
-          <w:lang w:val="en-US"/>
-        </w:rPr>
-      </w:pPr>
-    </w:p>
-    <w:p>
-      <w:pPr>
-        <w:pStyle w:val="Thesis-Heading"/>
-        <w:rPr>
-          <w:lang w:val="en-US"/>
-        </w:rPr>
-      </w:pPr>
-      <w:bookmarkStart w:id="9" w:name="_Toc62476633"/>
-      <w:r>
-        <w:rPr>
-          <w:lang w:val="en-US"/>
-        </w:rPr>
-        <w:lastRenderedPageBreak/>
-        <w:t>Chapter 5 – Conclusions / Recommendations</w:t>
-      </w:r>
-      <w:bookmarkEnd w:id="9"/>
+        <w:t>Glossary</w:t>
+      </w:r>
+      <w:bookmarkEnd w:id="11"/>
     </w:p>
     <w:p>
       <w:pPr>
@@ -2441,13 +2833,9 @@
         <w:rPr>
           <w:rFonts w:eastAsiaTheme="majorEastAsia" w:cstheme="majorBidi"/>
           <w:szCs w:val="32"/>
-          <w:lang w:val="en-US"/>
-        </w:rPr>
-      </w:pPr>
-      <w:r>
-        <w:rPr>
-          <w:lang w:val="en-US"/>
-        </w:rPr>
+        </w:rPr>
+      </w:pPr>
+      <w:r>
         <w:br w:type="page"/>
       </w:r>
     </w:p>
@@ -2455,40 +2843,27 @@
       <w:pPr>
         <w:pStyle w:val="Thesis-Heading"/>
       </w:pPr>
-      <w:bookmarkStart w:id="10" w:name="_Toc62476634"/>
-      <w:r>
-        <w:lastRenderedPageBreak/>
-        <w:t>Glossary</w:t>
-      </w:r>
-      <w:bookmarkEnd w:id="10"/>
-    </w:p>
-    <w:p>
-      <w:pPr>
-        <w:pStyle w:val="Thesis-Body"/>
-        <w:rPr>
-          <w:rFonts w:eastAsiaTheme="majorEastAsia" w:cstheme="majorBidi"/>
-          <w:szCs w:val="32"/>
-        </w:rPr>
-      </w:pPr>
-      <w:r>
-        <w:br w:type="page"/>
-      </w:r>
-    </w:p>
-    <w:p>
-      <w:pPr>
-        <w:pStyle w:val="Thesis-Heading"/>
-      </w:pPr>
-      <w:bookmarkStart w:id="11" w:name="_Toc62476635"/>
+      <w:bookmarkStart w:id="12" w:name="_Toc63518501"/>
       <w:r>
         <w:lastRenderedPageBreak/>
         <w:t>List of Abbreviations</w:t>
       </w:r>
-      <w:bookmarkEnd w:id="11"/>
+      <w:bookmarkEnd w:id="12"/>
     </w:p>
     <w:p>
       <w:pPr>
         <w:pStyle w:val="Thesis-Body"/>
       </w:pPr>
+    </w:p>
+    <w:p>
+      <w:r>
+        <w:t>AWS – Amazon Web Services</w:t>
+      </w:r>
+    </w:p>
+    <w:p>
+      <w:r>
+        <w:t>MSA – Microservices Architecture</w:t>
+      </w:r>
     </w:p>
     <w:p>
       <w:pPr>
@@ -2507,12 +2882,12 @@
       <w:pPr>
         <w:pStyle w:val="Thesis-Heading"/>
       </w:pPr>
-      <w:bookmarkStart w:id="12" w:name="_Toc62476636"/>
+      <w:bookmarkStart w:id="13" w:name="_Toc63518502"/>
       <w:r>
         <w:lastRenderedPageBreak/>
         <w:t>List of Appendices</w:t>
       </w:r>
-      <w:bookmarkEnd w:id="12"/>
+      <w:bookmarkEnd w:id="13"/>
     </w:p>
     <w:p>
       <w:pPr>
@@ -3258,6 +3633,14 @@
       <w:lang w:val="en-US"/>
     </w:rPr>
   </w:style>
+  <w:style w:type="paragraph" w:styleId="Bibliography">
+    <w:name w:val="Bibliography"/>
+    <w:basedOn w:val="Normal"/>
+    <w:next w:val="Normal"/>
+    <w:uiPriority w:val="37"/>
+    <w:unhideWhenUsed/>
+    <w:rsid w:val="00097051"/>
+  </w:style>
 </w:styles>
 </file>
 
@@ -3557,11 +3940,71 @@
 </file>
 
 <file path=customXml/item1.xml><?xml version="1.0" encoding="utf-8"?>
-<b:Sources xmlns:b="http://schemas.openxmlformats.org/officeDocument/2006/bibliography" xmlns="http://schemas.openxmlformats.org/officeDocument/2006/bibliography" SelectedStyle="\IEEE2006OfficeOnline.xsl" StyleName="IEEE" Version="2006"/>
+<b:Sources xmlns:b="http://schemas.openxmlformats.org/officeDocument/2006/bibliography" xmlns="http://schemas.openxmlformats.org/officeDocument/2006/bibliography" SelectedStyle="\IEEE2006OfficeOnline.xsl" StyleName="IEEE" Version="2006">
+  <b:Source>
+    <b:Tag>1</b:Tag>
+    <b:SourceType>Report</b:SourceType>
+    <b:Guid>{BD855BFB-716A-4AE0-8AAC-25E36230D0F4}</b:Guid>
+    <b:Author>
+      <b:Author>
+        <b:Corporate>International Data Corporation (IDC)</b:Corporate>
+      </b:Author>
+    </b:Author>
+    <b:Title>IDC FutureScape: Worldwide IT Industry 2019 Predictions</b:Title>
+    <b:ProductionCompany>International Data Corporation (IDC)</b:ProductionCompany>
+    <b:Year>2018</b:Year>
+    <b:Publisher>IDC Corporate USA</b:Publisher>
+    <b:City>Framingham</b:City>
+    <b:RefOrder>1</b:RefOrder>
+  </b:Source>
+  <b:Source>
+    <b:Tag>2</b:Tag>
+    <b:SourceType>InternetSite</b:SourceType>
+    <b:Guid>{87272498-C26D-44E6-A421-0062208EE354}</b:Guid>
+    <b:Title>Completing the Netflix Cloud Migration</b:Title>
+    <b:Author>
+      <b:Author>
+        <b:Corporate>Netflix</b:Corporate>
+      </b:Author>
+    </b:Author>
+    <b:ProductionCompany>Netflix</b:ProductionCompany>
+    <b:YearAccessed>2021</b:YearAccessed>
+    <b:MonthAccessed>02</b:MonthAccessed>
+    <b:DayAccessed>06</b:DayAccessed>
+    <b:URL>https://about.netflix.com/en/news/completing-the-netflix-cloud-migration</b:URL>
+    <b:RefOrder>2</b:RefOrder>
+  </b:Source>
+  <b:Source>
+    <b:Tag>3</b:Tag>
+    <b:SourceType>InternetSite</b:SourceType>
+    <b:Guid>{977B1A4D-2F0E-4267-8A73-36228D2FC31E}</b:Guid>
+    <b:Author>
+      <b:Author>
+        <b:NameList>
+          <b:Person>
+            <b:Last>III</b:Last>
+            <b:First>Scott</b:First>
+            <b:Middle>M. Fulton</b:Middle>
+          </b:Person>
+        </b:NameList>
+      </b:Author>
+    </b:Author>
+    <b:Title>The New Stack</b:Title>
+    <b:ProductionCompany>The New Stack</b:ProductionCompany>
+    <b:Year>2015</b:Year>
+    <b:Month>10</b:Month>
+    <b:Day>08</b:Day>
+    <b:YearAccessed>2021</b:YearAccessed>
+    <b:MonthAccessed>02</b:MonthAccessed>
+    <b:DayAccessed>06</b:DayAccessed>
+    <b:URL>https://thenewstack.io/led-amazon-microservices-architecture/</b:URL>
+    <b:RefOrder>3</b:RefOrder>
+  </b:Source>
+</b:Sources>
 </file>
 
 <file path=customXml/itemProps1.xml><?xml version="1.0" encoding="utf-8"?>
-<ds:datastoreItem xmlns:ds="http://schemas.openxmlformats.org/officeDocument/2006/customXml" ds:itemID="{93A5BD16-CD36-46A3-8E32-32D26BABDC14}">
+<ds:datastoreItem xmlns:ds="http://schemas.openxmlformats.org/officeDocument/2006/customXml" ds:itemID="{5201E9E2-D65F-4F24-8A83-89A5D3866DCC}">
   <ds:schemaRefs>
     <ds:schemaRef ds:uri="http://schemas.openxmlformats.org/officeDocument/2006/bibliography"/>
   </ds:schemaRefs>

</xml_diff>